<commit_message>
Added intenet.html file and modify Internet.docx
</commit_message>
<xml_diff>
--- a/Internet.docx
+++ b/Internet.docx
@@ -98,6 +98,151 @@
         </w:rPr>
         <w:t>.</w:t>
       </w:r>
+      <w:r>
+        <w:rPr>
+          <w:rFonts w:ascii="Century Gothic" w:hAnsi="Century Gothic"/>
+        </w:rPr>
+        <w:t xml:space="preserve"> </w:t>
+      </w:r>
+    </w:p>
+    <w:p>
+      <w:pPr>
+        <w:pStyle w:val="ListParagraph"/>
+        <w:numPr>
+          <w:ilvl w:val="0"/>
+          <w:numId w:val="6"/>
+        </w:numPr>
+        <w:spacing w:after="160" w:line="259" w:lineRule="auto"/>
+        <w:rPr>
+          <w:rFonts w:ascii="Century Gothic" w:hAnsi="Century Gothic"/>
+        </w:rPr>
+      </w:pPr>
+      <w:r>
+        <w:rPr>
+          <w:rFonts w:ascii="Century Gothic" w:hAnsi="Century Gothic"/>
+        </w:rPr>
+        <w:t>categorized by:</w:t>
+      </w:r>
+    </w:p>
+    <w:p>
+      <w:pPr>
+        <w:pStyle w:val="ListParagraph"/>
+        <w:numPr>
+          <w:ilvl w:val="0"/>
+          <w:numId w:val="5"/>
+        </w:numPr>
+        <w:spacing w:after="160" w:line="259" w:lineRule="auto"/>
+        <w:rPr>
+          <w:rFonts w:ascii="Century Gothic" w:hAnsi="Century Gothic"/>
+        </w:rPr>
+      </w:pPr>
+      <w:r>
+        <w:rPr>
+          <w:rFonts w:ascii="Century Gothic" w:hAnsi="Century Gothic"/>
+        </w:rPr>
+        <w:t xml:space="preserve">nodes – actual devices </w:t>
+      </w:r>
+    </w:p>
+    <w:p>
+      <w:pPr>
+        <w:pStyle w:val="ListParagraph"/>
+        <w:numPr>
+          <w:ilvl w:val="0"/>
+          <w:numId w:val="5"/>
+        </w:numPr>
+        <w:spacing w:after="160" w:line="259" w:lineRule="auto"/>
+        <w:rPr>
+          <w:rFonts w:ascii="Century Gothic" w:hAnsi="Century Gothic"/>
+        </w:rPr>
+      </w:pPr>
+      <w:r>
+        <w:rPr>
+          <w:rFonts w:ascii="Century Gothic" w:hAnsi="Century Gothic"/>
+        </w:rPr>
+        <w:t xml:space="preserve">interconnection technology – </w:t>
+      </w:r>
+    </w:p>
+    <w:p>
+      <w:pPr>
+        <w:pStyle w:val="ListParagraph"/>
+        <w:numPr>
+          <w:ilvl w:val="0"/>
+          <w:numId w:val="7"/>
+        </w:numPr>
+        <w:spacing w:after="160" w:line="259" w:lineRule="auto"/>
+        <w:rPr>
+          <w:rFonts w:ascii="Century Gothic" w:hAnsi="Century Gothic"/>
+        </w:rPr>
+      </w:pPr>
+      <w:r>
+        <w:rPr>
+          <w:rFonts w:ascii="Century Gothic" w:hAnsi="Century Gothic"/>
+        </w:rPr>
+        <w:t>wired - ex. coaxial ,fiber, UTP</w:t>
+      </w:r>
+    </w:p>
+    <w:p>
+      <w:pPr>
+        <w:pStyle w:val="ListParagraph"/>
+        <w:numPr>
+          <w:ilvl w:val="0"/>
+          <w:numId w:val="7"/>
+        </w:numPr>
+        <w:spacing w:after="160" w:line="259" w:lineRule="auto"/>
+        <w:rPr>
+          <w:rFonts w:ascii="Century Gothic" w:hAnsi="Century Gothic"/>
+        </w:rPr>
+      </w:pPr>
+      <w:r>
+        <w:rPr>
+          <w:rFonts w:ascii="Century Gothic" w:hAnsi="Century Gothic"/>
+        </w:rPr>
+        <w:t>wireless- ex. infrared</w:t>
+      </w:r>
+    </w:p>
+    <w:p>
+      <w:pPr>
+        <w:pStyle w:val="ListParagraph"/>
+        <w:numPr>
+          <w:ilvl w:val="0"/>
+          <w:numId w:val="5"/>
+        </w:numPr>
+        <w:spacing w:after="160" w:line="259" w:lineRule="auto"/>
+        <w:rPr>
+          <w:rFonts w:ascii="Century Gothic" w:hAnsi="Century Gothic"/>
+        </w:rPr>
+      </w:pPr>
+      <w:r>
+        <w:rPr>
+          <w:rFonts w:ascii="Century Gothic" w:hAnsi="Century Gothic"/>
+        </w:rPr>
+        <w:t>protocols - special rules used in communication</w:t>
+      </w:r>
+    </w:p>
+    <w:p>
+      <w:pPr>
+        <w:pStyle w:val="ListParagraph"/>
+        <w:numPr>
+          <w:ilvl w:val="0"/>
+          <w:numId w:val="5"/>
+        </w:numPr>
+        <w:spacing w:after="160" w:line="259" w:lineRule="auto"/>
+        <w:rPr>
+          <w:rFonts w:ascii="Century Gothic" w:hAnsi="Century Gothic"/>
+        </w:rPr>
+      </w:pPr>
+      <w:r>
+        <w:rPr>
+          <w:rFonts w:ascii="Century Gothic" w:hAnsi="Century Gothic"/>
+        </w:rPr>
+        <w:t xml:space="preserve">device drivers - </w:t>
+      </w:r>
+      <w:r>
+        <w:rPr>
+          <w:rFonts w:ascii="Century Gothic" w:hAnsi="Century Gothic"/>
+        </w:rPr>
+        <w:t>controls particular device that is connected to the computer</w:t>
+      </w:r>
     </w:p>
     <w:p>
       <w:pPr>
@@ -119,6 +264,19 @@
     </w:p>
     <w:p>
       <w:pPr>
+        <w:rPr>
+          <w:rFonts w:ascii="Century Gothic" w:hAnsi="Century Gothic"/>
+        </w:rPr>
+      </w:pPr>
+      <w:r>
+        <w:rPr>
+          <w:rFonts w:ascii="Century Gothic" w:hAnsi="Century Gothic"/>
+        </w:rPr>
+        <w:t>History</w:t>
+      </w:r>
+    </w:p>
+    <w:p>
+      <w:pPr>
         <w:pStyle w:val="ListParagraph"/>
         <w:numPr>
           <w:ilvl w:val="0"/>
@@ -348,8 +506,305 @@
         <w:rPr>
           <w:rFonts w:ascii="Century Gothic" w:hAnsi="Century Gothic"/>
         </w:rPr>
-        <w:t>1972 - email was developed.</w:t>
-      </w:r>
+        <w:t>1972 - email was developed by Ray Tomlinson.</w:t>
+      </w:r>
+      <w:r>
+        <w:rPr>
+          <w:rFonts w:ascii="Century Gothic" w:hAnsi="Century Gothic"/>
+        </w:rPr>
+        <w:t xml:space="preserve"> </w:t>
+      </w:r>
+    </w:p>
+    <w:p>
+      <w:pPr>
+        <w:pStyle w:val="ListParagraph"/>
+        <w:rPr>
+          <w:rFonts w:ascii="Century Gothic" w:hAnsi="Century Gothic"/>
+        </w:rPr>
+      </w:pPr>
+      <w:r>
+        <w:rPr>
+          <w:rFonts w:ascii="Century Gothic" w:hAnsi="Century Gothic"/>
+        </w:rPr>
+        <w:tab/>
+        <w:t xml:space="preserve">-ARPA change its name to DARPA (Defense Advanced Research Projects </w:t>
+      </w:r>
+      <w:r>
+        <w:rPr>
+          <w:rFonts w:ascii="Century Gothic" w:hAnsi="Century Gothic"/>
+        </w:rPr>
+        <w:tab/>
+        <w:t>Agency)</w:t>
+      </w:r>
+    </w:p>
+    <w:p>
+      <w:pPr>
+        <w:pStyle w:val="ListParagraph"/>
+        <w:numPr>
+          <w:ilvl w:val="0"/>
+          <w:numId w:val="1"/>
+        </w:numPr>
+        <w:rPr>
+          <w:rFonts w:ascii="Century Gothic" w:hAnsi="Century Gothic"/>
+        </w:rPr>
+      </w:pPr>
+      <w:r>
+        <w:rPr>
+          <w:rFonts w:ascii="Century Gothic" w:hAnsi="Century Gothic"/>
+        </w:rPr>
+        <w:t xml:space="preserve">1973 - Transmission Control Protocol /Internet Protocol  (TCP/IP) </w:t>
+      </w:r>
+      <w:r>
+        <w:rPr>
+          <w:rFonts w:ascii="Century Gothic" w:hAnsi="Century Gothic"/>
+        </w:rPr>
+        <w:t>was developed by Vinton Cerf and Bob Kahn</w:t>
+      </w:r>
+    </w:p>
+    <w:p>
+      <w:pPr>
+        <w:pStyle w:val="ListParagraph"/>
+        <w:numPr>
+          <w:ilvl w:val="0"/>
+          <w:numId w:val="1"/>
+        </w:numPr>
+        <w:rPr>
+          <w:rFonts w:ascii="Century Gothic" w:hAnsi="Century Gothic"/>
+        </w:rPr>
+      </w:pPr>
+      <w:r>
+        <w:rPr>
+          <w:rFonts w:ascii="Century Gothic" w:hAnsi="Century Gothic"/>
+        </w:rPr>
+        <w:lastRenderedPageBreak/>
+        <w:t>1974 - The word "Internet" was first used by Vinton Cerf and Bob Kahn in TCP/IP paper</w:t>
+      </w:r>
+    </w:p>
+    <w:p>
+      <w:pPr>
+        <w:pStyle w:val="ListParagraph"/>
+        <w:numPr>
+          <w:ilvl w:val="0"/>
+          <w:numId w:val="1"/>
+        </w:numPr>
+        <w:rPr>
+          <w:rFonts w:ascii="Century Gothic" w:hAnsi="Century Gothic"/>
+        </w:rPr>
+      </w:pPr>
+      <w:r>
+        <w:rPr>
+          <w:rFonts w:ascii="Century Gothic" w:hAnsi="Century Gothic"/>
+        </w:rPr>
+        <w:t>197</w:t>
+      </w:r>
+      <w:r>
+        <w:rPr>
+          <w:rFonts w:ascii="Century Gothic" w:hAnsi="Century Gothic"/>
+        </w:rPr>
+        <w:t>6 - Ethernet was d</w:t>
+      </w:r>
+      <w:r>
+        <w:rPr>
+          <w:rFonts w:ascii="Century Gothic" w:hAnsi="Century Gothic"/>
+        </w:rPr>
+        <w:t>eve</w:t>
+      </w:r>
+      <w:r>
+        <w:rPr>
+          <w:rFonts w:ascii="Century Gothic" w:hAnsi="Century Gothic"/>
+        </w:rPr>
+        <w:t>loped by Dr. Robert M. Metcalf.</w:t>
+      </w:r>
+    </w:p>
+    <w:p>
+      <w:pPr>
+        <w:pStyle w:val="ListParagraph"/>
+        <w:rPr>
+          <w:rFonts w:ascii="Century Gothic" w:hAnsi="Century Gothic"/>
+        </w:rPr>
+      </w:pPr>
+      <w:r>
+        <w:rPr>
+          <w:rFonts w:ascii="Century Gothic" w:hAnsi="Century Gothic"/>
+        </w:rPr>
+        <w:tab/>
+        <w:t>-SATNET was born and it is a satellite program. It is used to linked network from United States and Europe and it owned by the consortium of countries.</w:t>
+      </w:r>
+    </w:p>
+    <w:p>
+      <w:pPr>
+        <w:pStyle w:val="ListParagraph"/>
+        <w:numPr>
+          <w:ilvl w:val="0"/>
+          <w:numId w:val="10"/>
+        </w:numPr>
+        <w:ind w:left="720"/>
+        <w:rPr>
+          <w:rFonts w:ascii="Century Gothic" w:hAnsi="Century Gothic"/>
+        </w:rPr>
+      </w:pPr>
+      <w:r>
+        <w:rPr>
+          <w:rFonts w:ascii="Century Gothic" w:hAnsi="Century Gothic"/>
+        </w:rPr>
+        <w:t xml:space="preserve">1979 -  Steve </w:t>
+      </w:r>
+      <w:proofErr w:type="spellStart"/>
+      <w:r>
+        <w:rPr>
+          <w:rFonts w:ascii="Century Gothic" w:hAnsi="Century Gothic"/>
+        </w:rPr>
+        <w:t>Bellovin</w:t>
+      </w:r>
+      <w:proofErr w:type="spellEnd"/>
+      <w:r>
+        <w:rPr>
+          <w:rFonts w:ascii="Century Gothic" w:hAnsi="Century Gothic"/>
+        </w:rPr>
+        <w:t xml:space="preserve">, Jim Ellis, and Tom Truscott created USENET </w:t>
+      </w:r>
+    </w:p>
+    <w:p>
+      <w:pPr>
+        <w:pStyle w:val="ListParagraph"/>
+        <w:rPr>
+          <w:rFonts w:ascii="Century Gothic" w:hAnsi="Century Gothic"/>
+        </w:rPr>
+      </w:pPr>
+      <w:r>
+        <w:rPr>
+          <w:rFonts w:ascii="Century Gothic" w:hAnsi="Century Gothic"/>
+        </w:rPr>
+        <w:tab/>
+        <w:t>- BITNET</w:t>
+      </w:r>
+      <w:r>
+        <w:rPr>
+          <w:rFonts w:ascii="Century Gothic" w:hAnsi="Century Gothic"/>
+        </w:rPr>
+        <w:t xml:space="preserve"> "Because its Time Network"</w:t>
+      </w:r>
+      <w:r>
+        <w:rPr>
+          <w:rFonts w:ascii="Century Gothic" w:hAnsi="Century Gothic"/>
+        </w:rPr>
+        <w:t xml:space="preserve"> was created by IBM</w:t>
+      </w:r>
+      <w:r>
+        <w:rPr>
+          <w:rFonts w:ascii="Century Gothic" w:hAnsi="Century Gothic"/>
+        </w:rPr>
+        <w:t xml:space="preserve"> and "store and </w:t>
+      </w:r>
+      <w:r>
+        <w:rPr>
+          <w:rFonts w:ascii="Century Gothic" w:hAnsi="Century Gothic"/>
+        </w:rPr>
+        <w:tab/>
+      </w:r>
+      <w:r>
+        <w:rPr>
+          <w:rFonts w:ascii="Century Gothic" w:hAnsi="Century Gothic"/>
+        </w:rPr>
+        <w:t>forward " network was introduced.</w:t>
+      </w:r>
+    </w:p>
+    <w:p>
+      <w:pPr>
+        <w:pStyle w:val="ListParagraph"/>
+        <w:numPr>
+          <w:ilvl w:val="0"/>
+          <w:numId w:val="10"/>
+        </w:numPr>
+        <w:ind w:left="720"/>
+        <w:rPr>
+          <w:rFonts w:ascii="Century Gothic" w:hAnsi="Century Gothic"/>
+        </w:rPr>
+      </w:pPr>
+      <w:r>
+        <w:rPr>
+          <w:rFonts w:ascii="Century Gothic" w:hAnsi="Century Gothic"/>
+        </w:rPr>
+        <w:t>1981 - CSNET was created by National Science Foundation  and its purpose is to connect to a network without connecting to ARPANET or any government network.</w:t>
+      </w:r>
+    </w:p>
+    <w:p>
+      <w:pPr>
+        <w:pStyle w:val="ListParagraph"/>
+        <w:numPr>
+          <w:ilvl w:val="0"/>
+          <w:numId w:val="10"/>
+        </w:numPr>
+        <w:ind w:left="720"/>
+        <w:rPr>
+          <w:rFonts w:ascii="Century Gothic" w:hAnsi="Century Gothic"/>
+        </w:rPr>
+      </w:pPr>
+      <w:r>
+        <w:rPr>
+          <w:rFonts w:ascii="Century Gothic" w:hAnsi="Century Gothic"/>
+        </w:rPr>
+        <w:t>1983 - Internet Activities Board (IAB) was developed.</w:t>
+      </w:r>
+    </w:p>
+    <w:p>
+      <w:pPr>
+        <w:rPr>
+          <w:rFonts w:ascii="Century Gothic" w:hAnsi="Century Gothic"/>
+        </w:rPr>
+      </w:pPr>
+      <w:r>
+        <w:rPr>
+          <w:rFonts w:ascii="Century Gothic" w:hAnsi="Century Gothic"/>
+        </w:rPr>
+        <w:tab/>
+      </w:r>
+      <w:r>
+        <w:rPr>
+          <w:rFonts w:ascii="Century Gothic" w:hAnsi="Century Gothic"/>
+        </w:rPr>
+        <w:tab/>
+        <w:t>-TCP/IP became standard protocol</w:t>
+      </w:r>
+      <w:r>
+        <w:rPr>
+          <w:rFonts w:ascii="Century Gothic" w:hAnsi="Century Gothic"/>
+        </w:rPr>
+        <w:t xml:space="preserve"> because of it internet was created.</w:t>
+      </w:r>
+    </w:p>
+    <w:p>
+      <w:pPr>
+        <w:rPr>
+          <w:rFonts w:ascii="Century Gothic" w:hAnsi="Century Gothic"/>
+        </w:rPr>
+      </w:pPr>
+      <w:r>
+        <w:rPr>
+          <w:rFonts w:ascii="Century Gothic" w:hAnsi="Century Gothic"/>
+        </w:rPr>
+        <w:tab/>
+      </w:r>
+      <w:r>
+        <w:rPr>
+          <w:rFonts w:ascii="Century Gothic" w:hAnsi="Century Gothic"/>
+        </w:rPr>
+        <w:tab/>
+        <w:t>- Domain Name System was created in University of Wisconsin.</w:t>
+      </w:r>
+      <w:r>
+        <w:rPr>
+          <w:rFonts w:ascii="Century Gothic" w:hAnsi="Century Gothic"/>
+        </w:rPr>
+        <w:t xml:space="preserve"> </w:t>
+      </w:r>
+    </w:p>
+    <w:p>
+      <w:pPr>
+        <w:rPr>
+          <w:rFonts w:ascii="Century Gothic" w:hAnsi="Century Gothic"/>
+        </w:rPr>
+      </w:pPr>
     </w:p>
     <w:p>
       <w:pPr>
@@ -539,6 +994,131 @@
           <w:rFonts w:ascii="Century Gothic" w:hAnsi="Century Gothic"/>
         </w:rPr>
       </w:pPr>
+      <w:r>
+        <w:rPr>
+          <w:rFonts w:ascii="Century Gothic" w:hAnsi="Century Gothic"/>
+        </w:rPr>
+        <w:t>Transmission Control Protocol / Internet Protocol (TCP/IP)</w:t>
+      </w:r>
+    </w:p>
+    <w:p>
+      <w:pPr>
+        <w:pStyle w:val="ListParagraph"/>
+        <w:numPr>
+          <w:ilvl w:val="0"/>
+          <w:numId w:val="8"/>
+        </w:numPr>
+        <w:rPr>
+          <w:rFonts w:ascii="Century Gothic" w:hAnsi="Century Gothic"/>
+        </w:rPr>
+      </w:pPr>
+      <w:r>
+        <w:rPr>
+          <w:rFonts w:ascii="Century Gothic" w:hAnsi="Century Gothic"/>
+        </w:rPr>
+        <w:t>A protocol that is used by computers to communicate on the Internet.</w:t>
+      </w:r>
+    </w:p>
+    <w:p>
+      <w:pPr>
+        <w:pStyle w:val="ListParagraph"/>
+        <w:numPr>
+          <w:ilvl w:val="0"/>
+          <w:numId w:val="8"/>
+        </w:numPr>
+        <w:rPr>
+          <w:rFonts w:ascii="Century Gothic" w:hAnsi="Century Gothic"/>
+        </w:rPr>
+      </w:pPr>
+      <w:r>
+        <w:rPr>
+          <w:rFonts w:ascii="Century Gothic" w:hAnsi="Century Gothic"/>
+        </w:rPr>
+        <w:t>Version of IP are IPv4 and IPv6.</w:t>
+      </w:r>
+    </w:p>
+    <w:p>
+      <w:pPr>
+        <w:rPr>
+          <w:rFonts w:ascii="Century Gothic" w:hAnsi="Century Gothic"/>
+        </w:rPr>
+      </w:pPr>
+      <w:r>
+        <w:rPr>
+          <w:rFonts w:ascii="Century Gothic" w:hAnsi="Century Gothic"/>
+        </w:rPr>
+        <w:t>Circuit Switch Connection</w:t>
+      </w:r>
+    </w:p>
+    <w:p>
+      <w:pPr>
+        <w:pStyle w:val="ListParagraph"/>
+        <w:numPr>
+          <w:ilvl w:val="0"/>
+          <w:numId w:val="4"/>
+        </w:numPr>
+        <w:spacing w:after="160" w:line="259" w:lineRule="auto"/>
+        <w:rPr>
+          <w:rFonts w:ascii="Century Gothic" w:hAnsi="Century Gothic"/>
+        </w:rPr>
+      </w:pPr>
+      <w:r>
+        <w:rPr>
+          <w:rFonts w:ascii="Century Gothic" w:hAnsi="Century Gothic"/>
+        </w:rPr>
+        <w:t>Establish circuit and maintain it to communicate</w:t>
+      </w:r>
+    </w:p>
+    <w:p>
+      <w:pPr>
+        <w:pStyle w:val="ListParagraph"/>
+        <w:numPr>
+          <w:ilvl w:val="0"/>
+          <w:numId w:val="4"/>
+        </w:numPr>
+        <w:spacing w:after="160" w:line="259" w:lineRule="auto"/>
+        <w:rPr>
+          <w:rFonts w:ascii="Century Gothic" w:hAnsi="Century Gothic"/>
+        </w:rPr>
+      </w:pPr>
+      <w:r>
+        <w:rPr>
+          <w:rFonts w:ascii="Century Gothic" w:hAnsi="Century Gothic"/>
+        </w:rPr>
+        <w:t>Not scalable</w:t>
+      </w:r>
+    </w:p>
+    <w:p>
+      <w:pPr>
+        <w:rPr>
+          <w:rFonts w:ascii="Century Gothic" w:hAnsi="Century Gothic"/>
+        </w:rPr>
+      </w:pPr>
+      <w:r>
+        <w:rPr>
+          <w:rFonts w:ascii="Century Gothic" w:hAnsi="Century Gothic"/>
+        </w:rPr>
+        <w:t>Store and Forward</w:t>
+      </w:r>
+    </w:p>
+    <w:p>
+      <w:pPr>
+        <w:pStyle w:val="ListParagraph"/>
+        <w:numPr>
+          <w:ilvl w:val="0"/>
+          <w:numId w:val="4"/>
+        </w:numPr>
+        <w:spacing w:after="160" w:line="259" w:lineRule="auto"/>
+        <w:rPr>
+          <w:rFonts w:ascii="Century Gothic" w:hAnsi="Century Gothic"/>
+        </w:rPr>
+      </w:pPr>
+      <w:r>
+        <w:rPr>
+          <w:rFonts w:ascii="Century Gothic" w:hAnsi="Century Gothic"/>
+        </w:rPr>
+        <w:t>Send messages to the next hub until destination is reached</w:t>
+      </w:r>
     </w:p>
     <w:p>
       <w:pPr>
@@ -551,6 +1131,135 @@
           <w:rFonts w:ascii="Century Gothic" w:hAnsi="Century Gothic"/>
         </w:rPr>
         <w:lastRenderedPageBreak/>
+        <w:t>Wide Area Information Services (WAIS)</w:t>
+      </w:r>
+    </w:p>
+    <w:p>
+      <w:pPr>
+        <w:pStyle w:val="ListParagraph"/>
+        <w:numPr>
+          <w:ilvl w:val="0"/>
+          <w:numId w:val="4"/>
+        </w:numPr>
+        <w:spacing w:after="160" w:line="259" w:lineRule="auto"/>
+        <w:rPr>
+          <w:rFonts w:ascii="Century Gothic" w:hAnsi="Century Gothic"/>
+        </w:rPr>
+      </w:pPr>
+      <w:r>
+        <w:rPr>
+          <w:rFonts w:ascii="Century Gothic" w:hAnsi="Century Gothic"/>
+        </w:rPr>
+        <w:t>Connected to servers from different locations to get data from each server periodically and index these data</w:t>
+      </w:r>
+    </w:p>
+    <w:p>
+      <w:pPr>
+        <w:rPr>
+          <w:rFonts w:ascii="Century Gothic" w:hAnsi="Century Gothic"/>
+        </w:rPr>
+      </w:pPr>
+      <w:r>
+        <w:rPr>
+          <w:rFonts w:ascii="Century Gothic" w:hAnsi="Century Gothic"/>
+        </w:rPr>
+        <w:t>Gopher Protocol</w:t>
+      </w:r>
+    </w:p>
+    <w:p>
+      <w:pPr>
+        <w:pStyle w:val="ListParagraph"/>
+        <w:numPr>
+          <w:ilvl w:val="0"/>
+          <w:numId w:val="4"/>
+        </w:numPr>
+        <w:spacing w:after="160" w:line="259" w:lineRule="auto"/>
+        <w:rPr>
+          <w:rFonts w:ascii="Century Gothic" w:hAnsi="Century Gothic"/>
+        </w:rPr>
+      </w:pPr>
+      <w:r>
+        <w:rPr>
+          <w:rFonts w:ascii="Century Gothic" w:hAnsi="Century Gothic"/>
+        </w:rPr>
+        <w:t>Distributing, searching and retrieving documents over the internet</w:t>
+      </w:r>
+    </w:p>
+    <w:p>
+      <w:pPr>
+        <w:pStyle w:val="ListParagraph"/>
+        <w:numPr>
+          <w:ilvl w:val="0"/>
+          <w:numId w:val="4"/>
+        </w:numPr>
+        <w:spacing w:after="160" w:line="259" w:lineRule="auto"/>
+        <w:rPr>
+          <w:rFonts w:ascii="Century Gothic" w:hAnsi="Century Gothic"/>
+        </w:rPr>
+      </w:pPr>
+      <w:r>
+        <w:rPr>
+          <w:rFonts w:ascii="Century Gothic" w:hAnsi="Century Gothic"/>
+        </w:rPr>
+        <w:t>Hierarchy is involved with the index having sub-indexes</w:t>
+      </w:r>
+    </w:p>
+    <w:p>
+      <w:pPr>
+        <w:rPr>
+          <w:rFonts w:ascii="Century Gothic" w:hAnsi="Century Gothic"/>
+        </w:rPr>
+      </w:pPr>
+      <w:r>
+        <w:rPr>
+          <w:rFonts w:ascii="Century Gothic" w:hAnsi="Century Gothic"/>
+        </w:rPr>
+        <w:t>Usenet</w:t>
+      </w:r>
+    </w:p>
+    <w:p>
+      <w:pPr>
+        <w:pStyle w:val="ListParagraph"/>
+        <w:numPr>
+          <w:ilvl w:val="0"/>
+          <w:numId w:val="4"/>
+        </w:numPr>
+        <w:spacing w:after="160" w:line="259" w:lineRule="auto"/>
+        <w:rPr>
+          <w:rFonts w:ascii="Century Gothic" w:hAnsi="Century Gothic"/>
+        </w:rPr>
+      </w:pPr>
+      <w:r>
+        <w:rPr>
+          <w:rFonts w:ascii="Century Gothic" w:hAnsi="Century Gothic"/>
+        </w:rPr>
+        <w:t>Similar to an online discussion group</w:t>
+      </w:r>
+    </w:p>
+    <w:p>
+      <w:pPr>
+        <w:rPr>
+          <w:rFonts w:ascii="Century Gothic" w:hAnsi="Century Gothic"/>
+        </w:rPr>
+      </w:pPr>
+    </w:p>
+    <w:p>
+      <w:pPr>
+        <w:rPr>
+          <w:rFonts w:ascii="Century Gothic" w:hAnsi="Century Gothic"/>
+        </w:rPr>
+      </w:pPr>
+    </w:p>
+    <w:p>
+      <w:pPr>
+        <w:rPr>
+          <w:rFonts w:ascii="Century Gothic" w:hAnsi="Century Gothic"/>
+        </w:rPr>
+      </w:pPr>
+      <w:r>
+        <w:rPr>
+          <w:rFonts w:ascii="Century Gothic" w:hAnsi="Century Gothic"/>
+        </w:rPr>
         <w:t>References</w:t>
       </w:r>
     </w:p>
@@ -682,6 +1391,58 @@
           <w:rFonts w:ascii="Century Gothic" w:hAnsi="Century Gothic"/>
         </w:rPr>
         <w:t>http://www.newmedia.org/history-of-the-internet.html?page=1</w:t>
+      </w:r>
+    </w:p>
+    <w:p>
+      <w:pPr>
+        <w:rPr>
+          <w:rFonts w:ascii="Century Gothic" w:hAnsi="Century Gothic"/>
+        </w:rPr>
+      </w:pPr>
+      <w:r>
+        <w:rPr>
+          <w:rFonts w:ascii="Century Gothic" w:hAnsi="Century Gothic"/>
+        </w:rPr>
+        <w:t>http://www.infoplease.com/ipa/A0193167.html</w:t>
+      </w:r>
+    </w:p>
+    <w:p>
+      <w:pPr>
+        <w:rPr>
+          <w:rFonts w:ascii="Century Gothic" w:hAnsi="Century Gothic"/>
+        </w:rPr>
+      </w:pPr>
+      <w:r>
+        <w:rPr>
+          <w:rFonts w:ascii="Century Gothic" w:hAnsi="Century Gothic"/>
+        </w:rPr>
+        <w:t>http://www.davesite.com/webstation/net-history4.shtml</w:t>
+      </w:r>
+    </w:p>
+    <w:p>
+      <w:pPr>
+        <w:rPr>
+          <w:rFonts w:ascii="Century Gothic" w:hAnsi="Century Gothic"/>
+        </w:rPr>
+      </w:pPr>
+      <w:r>
+        <w:rPr>
+          <w:rFonts w:ascii="Century Gothic" w:hAnsi="Century Gothic"/>
+        </w:rPr>
+        <w:t>http://www.investintech.com/content/historyinternet/</w:t>
+      </w:r>
+    </w:p>
+    <w:p>
+      <w:pPr>
+        <w:rPr>
+          <w:rFonts w:ascii="Century Gothic" w:hAnsi="Century Gothic"/>
+        </w:rPr>
+      </w:pPr>
+      <w:r>
+        <w:rPr>
+          <w:rFonts w:ascii="Century Gothic" w:hAnsi="Century Gothic"/>
+        </w:rPr>
+        <w:t>http://www.usg.edu/galileo/skills/unit07/internet07_07.phtml</w:t>
       </w:r>
     </w:p>
     <w:sectPr>
@@ -697,6 +1458,119 @@
 <file path=word/numbering.xml><?xml version="1.0" encoding="utf-8"?>
 <w:numbering xmlns:ve="http://schemas.openxmlformats.org/markup-compatibility/2006" xmlns:o="urn:schemas-microsoft-com:office:office" xmlns:r="http://schemas.openxmlformats.org/officeDocument/2006/relationships" xmlns:m="http://schemas.openxmlformats.org/officeDocument/2006/math" xmlns:v="urn:schemas-microsoft-com:vml" xmlns:wp="http://schemas.openxmlformats.org/drawingml/2006/wordprocessingDrawing" xmlns:w10="urn:schemas-microsoft-com:office:word" xmlns:w="http://schemas.openxmlformats.org/wordprocessingml/2006/main" xmlns:wne="http://schemas.microsoft.com/office/word/2006/wordml">
   <w:abstractNum w:abstractNumId="0">
+    <w:nsid w:val="023A1E74"/>
+    <w:multiLevelType w:val="hybridMultilevel"/>
+    <w:tmpl w:val="E9063CB2"/>
+    <w:lvl w:ilvl="0" w:tplc="04090001">
+      <w:start w:val="1"/>
+      <w:numFmt w:val="bullet"/>
+      <w:lvlText w:val=""/>
+      <w:lvlJc w:val="left"/>
+      <w:pPr>
+        <w:ind w:left="720" w:hanging="360"/>
+      </w:pPr>
+      <w:rPr>
+        <w:rFonts w:ascii="Symbol" w:hAnsi="Symbol" w:hint="default"/>
+      </w:rPr>
+    </w:lvl>
+    <w:lvl w:ilvl="1" w:tplc="04090003" w:tentative="1">
+      <w:start w:val="1"/>
+      <w:numFmt w:val="bullet"/>
+      <w:lvlText w:val="o"/>
+      <w:lvlJc w:val="left"/>
+      <w:pPr>
+        <w:ind w:left="1440" w:hanging="360"/>
+      </w:pPr>
+      <w:rPr>
+        <w:rFonts w:ascii="Courier New" w:hAnsi="Courier New" w:cs="Courier New" w:hint="default"/>
+      </w:rPr>
+    </w:lvl>
+    <w:lvl w:ilvl="2" w:tplc="04090005" w:tentative="1">
+      <w:start w:val="1"/>
+      <w:numFmt w:val="bullet"/>
+      <w:lvlText w:val=""/>
+      <w:lvlJc w:val="left"/>
+      <w:pPr>
+        <w:ind w:left="2160" w:hanging="360"/>
+      </w:pPr>
+      <w:rPr>
+        <w:rFonts w:ascii="Wingdings" w:hAnsi="Wingdings" w:hint="default"/>
+      </w:rPr>
+    </w:lvl>
+    <w:lvl w:ilvl="3" w:tplc="04090001" w:tentative="1">
+      <w:start w:val="1"/>
+      <w:numFmt w:val="bullet"/>
+      <w:lvlText w:val=""/>
+      <w:lvlJc w:val="left"/>
+      <w:pPr>
+        <w:ind w:left="2880" w:hanging="360"/>
+      </w:pPr>
+      <w:rPr>
+        <w:rFonts w:ascii="Symbol" w:hAnsi="Symbol" w:hint="default"/>
+      </w:rPr>
+    </w:lvl>
+    <w:lvl w:ilvl="4" w:tplc="04090003" w:tentative="1">
+      <w:start w:val="1"/>
+      <w:numFmt w:val="bullet"/>
+      <w:lvlText w:val="o"/>
+      <w:lvlJc w:val="left"/>
+      <w:pPr>
+        <w:ind w:left="3600" w:hanging="360"/>
+      </w:pPr>
+      <w:rPr>
+        <w:rFonts w:ascii="Courier New" w:hAnsi="Courier New" w:cs="Courier New" w:hint="default"/>
+      </w:rPr>
+    </w:lvl>
+    <w:lvl w:ilvl="5" w:tplc="04090005" w:tentative="1">
+      <w:start w:val="1"/>
+      <w:numFmt w:val="bullet"/>
+      <w:lvlText w:val=""/>
+      <w:lvlJc w:val="left"/>
+      <w:pPr>
+        <w:ind w:left="4320" w:hanging="360"/>
+      </w:pPr>
+      <w:rPr>
+        <w:rFonts w:ascii="Wingdings" w:hAnsi="Wingdings" w:hint="default"/>
+      </w:rPr>
+    </w:lvl>
+    <w:lvl w:ilvl="6" w:tplc="04090001" w:tentative="1">
+      <w:start w:val="1"/>
+      <w:numFmt w:val="bullet"/>
+      <w:lvlText w:val=""/>
+      <w:lvlJc w:val="left"/>
+      <w:pPr>
+        <w:ind w:left="5040" w:hanging="360"/>
+      </w:pPr>
+      <w:rPr>
+        <w:rFonts w:ascii="Symbol" w:hAnsi="Symbol" w:hint="default"/>
+      </w:rPr>
+    </w:lvl>
+    <w:lvl w:ilvl="7" w:tplc="04090003" w:tentative="1">
+      <w:start w:val="1"/>
+      <w:numFmt w:val="bullet"/>
+      <w:lvlText w:val="o"/>
+      <w:lvlJc w:val="left"/>
+      <w:pPr>
+        <w:ind w:left="5760" w:hanging="360"/>
+      </w:pPr>
+      <w:rPr>
+        <w:rFonts w:ascii="Courier New" w:hAnsi="Courier New" w:cs="Courier New" w:hint="default"/>
+      </w:rPr>
+    </w:lvl>
+    <w:lvl w:ilvl="8" w:tplc="04090005" w:tentative="1">
+      <w:start w:val="1"/>
+      <w:numFmt w:val="bullet"/>
+      <w:lvlText w:val=""/>
+      <w:lvlJc w:val="left"/>
+      <w:pPr>
+        <w:ind w:left="6480" w:hanging="360"/>
+      </w:pPr>
+      <w:rPr>
+        <w:rFonts w:ascii="Wingdings" w:hAnsi="Wingdings" w:hint="default"/>
+      </w:rPr>
+    </w:lvl>
+  </w:abstractNum>
+  <w:abstractNum w:abstractNumId="1">
     <w:nsid w:val="21667A73"/>
     <w:multiLevelType w:val="hybridMultilevel"/>
     <w:tmpl w:val="9DFEA6AC"/>
@@ -809,7 +1683,120 @@
       </w:rPr>
     </w:lvl>
   </w:abstractNum>
-  <w:abstractNum w:abstractNumId="1">
+  <w:abstractNum w:abstractNumId="2">
+    <w:nsid w:val="3ED7044E"/>
+    <w:multiLevelType w:val="hybridMultilevel"/>
+    <w:tmpl w:val="CB6A3AEA"/>
+    <w:lvl w:ilvl="0" w:tplc="04090001">
+      <w:start w:val="1"/>
+      <w:numFmt w:val="bullet"/>
+      <w:lvlText w:val=""/>
+      <w:lvlJc w:val="left"/>
+      <w:pPr>
+        <w:ind w:left="1440" w:hanging="360"/>
+      </w:pPr>
+      <w:rPr>
+        <w:rFonts w:ascii="Symbol" w:hAnsi="Symbol" w:hint="default"/>
+      </w:rPr>
+    </w:lvl>
+    <w:lvl w:ilvl="1" w:tplc="04090003" w:tentative="1">
+      <w:start w:val="1"/>
+      <w:numFmt w:val="bullet"/>
+      <w:lvlText w:val="o"/>
+      <w:lvlJc w:val="left"/>
+      <w:pPr>
+        <w:ind w:left="2160" w:hanging="360"/>
+      </w:pPr>
+      <w:rPr>
+        <w:rFonts w:ascii="Courier New" w:hAnsi="Courier New" w:cs="Courier New" w:hint="default"/>
+      </w:rPr>
+    </w:lvl>
+    <w:lvl w:ilvl="2" w:tplc="04090005" w:tentative="1">
+      <w:start w:val="1"/>
+      <w:numFmt w:val="bullet"/>
+      <w:lvlText w:val=""/>
+      <w:lvlJc w:val="left"/>
+      <w:pPr>
+        <w:ind w:left="2880" w:hanging="360"/>
+      </w:pPr>
+      <w:rPr>
+        <w:rFonts w:ascii="Wingdings" w:hAnsi="Wingdings" w:hint="default"/>
+      </w:rPr>
+    </w:lvl>
+    <w:lvl w:ilvl="3" w:tplc="04090001" w:tentative="1">
+      <w:start w:val="1"/>
+      <w:numFmt w:val="bullet"/>
+      <w:lvlText w:val=""/>
+      <w:lvlJc w:val="left"/>
+      <w:pPr>
+        <w:ind w:left="3600" w:hanging="360"/>
+      </w:pPr>
+      <w:rPr>
+        <w:rFonts w:ascii="Symbol" w:hAnsi="Symbol" w:hint="default"/>
+      </w:rPr>
+    </w:lvl>
+    <w:lvl w:ilvl="4" w:tplc="04090003" w:tentative="1">
+      <w:start w:val="1"/>
+      <w:numFmt w:val="bullet"/>
+      <w:lvlText w:val="o"/>
+      <w:lvlJc w:val="left"/>
+      <w:pPr>
+        <w:ind w:left="4320" w:hanging="360"/>
+      </w:pPr>
+      <w:rPr>
+        <w:rFonts w:ascii="Courier New" w:hAnsi="Courier New" w:cs="Courier New" w:hint="default"/>
+      </w:rPr>
+    </w:lvl>
+    <w:lvl w:ilvl="5" w:tplc="04090005" w:tentative="1">
+      <w:start w:val="1"/>
+      <w:numFmt w:val="bullet"/>
+      <w:lvlText w:val=""/>
+      <w:lvlJc w:val="left"/>
+      <w:pPr>
+        <w:ind w:left="5040" w:hanging="360"/>
+      </w:pPr>
+      <w:rPr>
+        <w:rFonts w:ascii="Wingdings" w:hAnsi="Wingdings" w:hint="default"/>
+      </w:rPr>
+    </w:lvl>
+    <w:lvl w:ilvl="6" w:tplc="04090001" w:tentative="1">
+      <w:start w:val="1"/>
+      <w:numFmt w:val="bullet"/>
+      <w:lvlText w:val=""/>
+      <w:lvlJc w:val="left"/>
+      <w:pPr>
+        <w:ind w:left="5760" w:hanging="360"/>
+      </w:pPr>
+      <w:rPr>
+        <w:rFonts w:ascii="Symbol" w:hAnsi="Symbol" w:hint="default"/>
+      </w:rPr>
+    </w:lvl>
+    <w:lvl w:ilvl="7" w:tplc="04090003" w:tentative="1">
+      <w:start w:val="1"/>
+      <w:numFmt w:val="bullet"/>
+      <w:lvlText w:val="o"/>
+      <w:lvlJc w:val="left"/>
+      <w:pPr>
+        <w:ind w:left="6480" w:hanging="360"/>
+      </w:pPr>
+      <w:rPr>
+        <w:rFonts w:ascii="Courier New" w:hAnsi="Courier New" w:cs="Courier New" w:hint="default"/>
+      </w:rPr>
+    </w:lvl>
+    <w:lvl w:ilvl="8" w:tplc="04090005" w:tentative="1">
+      <w:start w:val="1"/>
+      <w:numFmt w:val="bullet"/>
+      <w:lvlText w:val=""/>
+      <w:lvlJc w:val="left"/>
+      <w:pPr>
+        <w:ind w:left="7200" w:hanging="360"/>
+      </w:pPr>
+      <w:rPr>
+        <w:rFonts w:ascii="Wingdings" w:hAnsi="Wingdings" w:hint="default"/>
+      </w:rPr>
+    </w:lvl>
+  </w:abstractNum>
+  <w:abstractNum w:abstractNumId="3">
     <w:nsid w:val="42F90666"/>
     <w:multiLevelType w:val="hybridMultilevel"/>
     <w:tmpl w:val="7470605A"/>
@@ -922,7 +1909,7 @@
       </w:rPr>
     </w:lvl>
   </w:abstractNum>
-  <w:abstractNum w:abstractNumId="2">
+  <w:abstractNum w:abstractNumId="4">
     <w:nsid w:val="4E0C612E"/>
     <w:multiLevelType w:val="hybridMultilevel"/>
     <w:tmpl w:val="B502ADB8"/>
@@ -1035,14 +2022,600 @@
       </w:rPr>
     </w:lvl>
   </w:abstractNum>
+  <w:abstractNum w:abstractNumId="5">
+    <w:nsid w:val="4E640DF9"/>
+    <w:multiLevelType w:val="hybridMultilevel"/>
+    <w:tmpl w:val="8334D91C"/>
+    <w:lvl w:ilvl="0" w:tplc="34090005">
+      <w:start w:val="1"/>
+      <w:numFmt w:val="bullet"/>
+      <w:lvlText w:val=""/>
+      <w:lvlJc w:val="left"/>
+      <w:pPr>
+        <w:ind w:left="1440" w:hanging="360"/>
+      </w:pPr>
+      <w:rPr>
+        <w:rFonts w:ascii="Wingdings" w:hAnsi="Wingdings" w:hint="default"/>
+      </w:rPr>
+    </w:lvl>
+    <w:lvl w:ilvl="1" w:tplc="34090003" w:tentative="1">
+      <w:start w:val="1"/>
+      <w:numFmt w:val="bullet"/>
+      <w:lvlText w:val="o"/>
+      <w:lvlJc w:val="left"/>
+      <w:pPr>
+        <w:ind w:left="2160" w:hanging="360"/>
+      </w:pPr>
+      <w:rPr>
+        <w:rFonts w:ascii="Courier New" w:hAnsi="Courier New" w:cs="Courier New" w:hint="default"/>
+      </w:rPr>
+    </w:lvl>
+    <w:lvl w:ilvl="2" w:tplc="34090005" w:tentative="1">
+      <w:start w:val="1"/>
+      <w:numFmt w:val="bullet"/>
+      <w:lvlText w:val=""/>
+      <w:lvlJc w:val="left"/>
+      <w:pPr>
+        <w:ind w:left="2880" w:hanging="360"/>
+      </w:pPr>
+      <w:rPr>
+        <w:rFonts w:ascii="Wingdings" w:hAnsi="Wingdings" w:hint="default"/>
+      </w:rPr>
+    </w:lvl>
+    <w:lvl w:ilvl="3" w:tplc="34090001" w:tentative="1">
+      <w:start w:val="1"/>
+      <w:numFmt w:val="bullet"/>
+      <w:lvlText w:val=""/>
+      <w:lvlJc w:val="left"/>
+      <w:pPr>
+        <w:ind w:left="3600" w:hanging="360"/>
+      </w:pPr>
+      <w:rPr>
+        <w:rFonts w:ascii="Symbol" w:hAnsi="Symbol" w:hint="default"/>
+      </w:rPr>
+    </w:lvl>
+    <w:lvl w:ilvl="4" w:tplc="34090003" w:tentative="1">
+      <w:start w:val="1"/>
+      <w:numFmt w:val="bullet"/>
+      <w:lvlText w:val="o"/>
+      <w:lvlJc w:val="left"/>
+      <w:pPr>
+        <w:ind w:left="4320" w:hanging="360"/>
+      </w:pPr>
+      <w:rPr>
+        <w:rFonts w:ascii="Courier New" w:hAnsi="Courier New" w:cs="Courier New" w:hint="default"/>
+      </w:rPr>
+    </w:lvl>
+    <w:lvl w:ilvl="5" w:tplc="34090005" w:tentative="1">
+      <w:start w:val="1"/>
+      <w:numFmt w:val="bullet"/>
+      <w:lvlText w:val=""/>
+      <w:lvlJc w:val="left"/>
+      <w:pPr>
+        <w:ind w:left="5040" w:hanging="360"/>
+      </w:pPr>
+      <w:rPr>
+        <w:rFonts w:ascii="Wingdings" w:hAnsi="Wingdings" w:hint="default"/>
+      </w:rPr>
+    </w:lvl>
+    <w:lvl w:ilvl="6" w:tplc="34090001" w:tentative="1">
+      <w:start w:val="1"/>
+      <w:numFmt w:val="bullet"/>
+      <w:lvlText w:val=""/>
+      <w:lvlJc w:val="left"/>
+      <w:pPr>
+        <w:ind w:left="5760" w:hanging="360"/>
+      </w:pPr>
+      <w:rPr>
+        <w:rFonts w:ascii="Symbol" w:hAnsi="Symbol" w:hint="default"/>
+      </w:rPr>
+    </w:lvl>
+    <w:lvl w:ilvl="7" w:tplc="34090003" w:tentative="1">
+      <w:start w:val="1"/>
+      <w:numFmt w:val="bullet"/>
+      <w:lvlText w:val="o"/>
+      <w:lvlJc w:val="left"/>
+      <w:pPr>
+        <w:ind w:left="6480" w:hanging="360"/>
+      </w:pPr>
+      <w:rPr>
+        <w:rFonts w:ascii="Courier New" w:hAnsi="Courier New" w:cs="Courier New" w:hint="default"/>
+      </w:rPr>
+    </w:lvl>
+    <w:lvl w:ilvl="8" w:tplc="34090005" w:tentative="1">
+      <w:start w:val="1"/>
+      <w:numFmt w:val="bullet"/>
+      <w:lvlText w:val=""/>
+      <w:lvlJc w:val="left"/>
+      <w:pPr>
+        <w:ind w:left="7200" w:hanging="360"/>
+      </w:pPr>
+      <w:rPr>
+        <w:rFonts w:ascii="Wingdings" w:hAnsi="Wingdings" w:hint="default"/>
+      </w:rPr>
+    </w:lvl>
+  </w:abstractNum>
+  <w:abstractNum w:abstractNumId="6">
+    <w:nsid w:val="5C12658E"/>
+    <w:multiLevelType w:val="hybridMultilevel"/>
+    <w:tmpl w:val="3E7C7670"/>
+    <w:lvl w:ilvl="0" w:tplc="34090001">
+      <w:start w:val="1"/>
+      <w:numFmt w:val="bullet"/>
+      <w:lvlText w:val=""/>
+      <w:lvlJc w:val="left"/>
+      <w:pPr>
+        <w:ind w:left="720" w:hanging="360"/>
+      </w:pPr>
+      <w:rPr>
+        <w:rFonts w:ascii="Symbol" w:hAnsi="Symbol" w:hint="default"/>
+      </w:rPr>
+    </w:lvl>
+    <w:lvl w:ilvl="1" w:tplc="34090003" w:tentative="1">
+      <w:start w:val="1"/>
+      <w:numFmt w:val="bullet"/>
+      <w:lvlText w:val="o"/>
+      <w:lvlJc w:val="left"/>
+      <w:pPr>
+        <w:ind w:left="1440" w:hanging="360"/>
+      </w:pPr>
+      <w:rPr>
+        <w:rFonts w:ascii="Courier New" w:hAnsi="Courier New" w:cs="Courier New" w:hint="default"/>
+      </w:rPr>
+    </w:lvl>
+    <w:lvl w:ilvl="2" w:tplc="34090005" w:tentative="1">
+      <w:start w:val="1"/>
+      <w:numFmt w:val="bullet"/>
+      <w:lvlText w:val=""/>
+      <w:lvlJc w:val="left"/>
+      <w:pPr>
+        <w:ind w:left="2160" w:hanging="360"/>
+      </w:pPr>
+      <w:rPr>
+        <w:rFonts w:ascii="Wingdings" w:hAnsi="Wingdings" w:hint="default"/>
+      </w:rPr>
+    </w:lvl>
+    <w:lvl w:ilvl="3" w:tplc="34090001" w:tentative="1">
+      <w:start w:val="1"/>
+      <w:numFmt w:val="bullet"/>
+      <w:lvlText w:val=""/>
+      <w:lvlJc w:val="left"/>
+      <w:pPr>
+        <w:ind w:left="2880" w:hanging="360"/>
+      </w:pPr>
+      <w:rPr>
+        <w:rFonts w:ascii="Symbol" w:hAnsi="Symbol" w:hint="default"/>
+      </w:rPr>
+    </w:lvl>
+    <w:lvl w:ilvl="4" w:tplc="34090003" w:tentative="1">
+      <w:start w:val="1"/>
+      <w:numFmt w:val="bullet"/>
+      <w:lvlText w:val="o"/>
+      <w:lvlJc w:val="left"/>
+      <w:pPr>
+        <w:ind w:left="3600" w:hanging="360"/>
+      </w:pPr>
+      <w:rPr>
+        <w:rFonts w:ascii="Courier New" w:hAnsi="Courier New" w:cs="Courier New" w:hint="default"/>
+      </w:rPr>
+    </w:lvl>
+    <w:lvl w:ilvl="5" w:tplc="34090005" w:tentative="1">
+      <w:start w:val="1"/>
+      <w:numFmt w:val="bullet"/>
+      <w:lvlText w:val=""/>
+      <w:lvlJc w:val="left"/>
+      <w:pPr>
+        <w:ind w:left="4320" w:hanging="360"/>
+      </w:pPr>
+      <w:rPr>
+        <w:rFonts w:ascii="Wingdings" w:hAnsi="Wingdings" w:hint="default"/>
+      </w:rPr>
+    </w:lvl>
+    <w:lvl w:ilvl="6" w:tplc="34090001" w:tentative="1">
+      <w:start w:val="1"/>
+      <w:numFmt w:val="bullet"/>
+      <w:lvlText w:val=""/>
+      <w:lvlJc w:val="left"/>
+      <w:pPr>
+        <w:ind w:left="5040" w:hanging="360"/>
+      </w:pPr>
+      <w:rPr>
+        <w:rFonts w:ascii="Symbol" w:hAnsi="Symbol" w:hint="default"/>
+      </w:rPr>
+    </w:lvl>
+    <w:lvl w:ilvl="7" w:tplc="34090003" w:tentative="1">
+      <w:start w:val="1"/>
+      <w:numFmt w:val="bullet"/>
+      <w:lvlText w:val="o"/>
+      <w:lvlJc w:val="left"/>
+      <w:pPr>
+        <w:ind w:left="5760" w:hanging="360"/>
+      </w:pPr>
+      <w:rPr>
+        <w:rFonts w:ascii="Courier New" w:hAnsi="Courier New" w:cs="Courier New" w:hint="default"/>
+      </w:rPr>
+    </w:lvl>
+    <w:lvl w:ilvl="8" w:tplc="34090005" w:tentative="1">
+      <w:start w:val="1"/>
+      <w:numFmt w:val="bullet"/>
+      <w:lvlText w:val=""/>
+      <w:lvlJc w:val="left"/>
+      <w:pPr>
+        <w:ind w:left="6480" w:hanging="360"/>
+      </w:pPr>
+      <w:rPr>
+        <w:rFonts w:ascii="Wingdings" w:hAnsi="Wingdings" w:hint="default"/>
+      </w:rPr>
+    </w:lvl>
+  </w:abstractNum>
+  <w:abstractNum w:abstractNumId="7">
+    <w:nsid w:val="5DAF600E"/>
+    <w:multiLevelType w:val="hybridMultilevel"/>
+    <w:tmpl w:val="8F2402F8"/>
+    <w:lvl w:ilvl="0" w:tplc="3409000D">
+      <w:start w:val="1"/>
+      <w:numFmt w:val="bullet"/>
+      <w:lvlText w:val=""/>
+      <w:lvlJc w:val="left"/>
+      <w:pPr>
+        <w:ind w:left="2160" w:hanging="360"/>
+      </w:pPr>
+      <w:rPr>
+        <w:rFonts w:ascii="Wingdings" w:hAnsi="Wingdings" w:hint="default"/>
+      </w:rPr>
+    </w:lvl>
+    <w:lvl w:ilvl="1" w:tplc="34090003" w:tentative="1">
+      <w:start w:val="1"/>
+      <w:numFmt w:val="bullet"/>
+      <w:lvlText w:val="o"/>
+      <w:lvlJc w:val="left"/>
+      <w:pPr>
+        <w:ind w:left="2880" w:hanging="360"/>
+      </w:pPr>
+      <w:rPr>
+        <w:rFonts w:ascii="Courier New" w:hAnsi="Courier New" w:cs="Courier New" w:hint="default"/>
+      </w:rPr>
+    </w:lvl>
+    <w:lvl w:ilvl="2" w:tplc="34090005" w:tentative="1">
+      <w:start w:val="1"/>
+      <w:numFmt w:val="bullet"/>
+      <w:lvlText w:val=""/>
+      <w:lvlJc w:val="left"/>
+      <w:pPr>
+        <w:ind w:left="3600" w:hanging="360"/>
+      </w:pPr>
+      <w:rPr>
+        <w:rFonts w:ascii="Wingdings" w:hAnsi="Wingdings" w:hint="default"/>
+      </w:rPr>
+    </w:lvl>
+    <w:lvl w:ilvl="3" w:tplc="34090001" w:tentative="1">
+      <w:start w:val="1"/>
+      <w:numFmt w:val="bullet"/>
+      <w:lvlText w:val=""/>
+      <w:lvlJc w:val="left"/>
+      <w:pPr>
+        <w:ind w:left="4320" w:hanging="360"/>
+      </w:pPr>
+      <w:rPr>
+        <w:rFonts w:ascii="Symbol" w:hAnsi="Symbol" w:hint="default"/>
+      </w:rPr>
+    </w:lvl>
+    <w:lvl w:ilvl="4" w:tplc="34090003" w:tentative="1">
+      <w:start w:val="1"/>
+      <w:numFmt w:val="bullet"/>
+      <w:lvlText w:val="o"/>
+      <w:lvlJc w:val="left"/>
+      <w:pPr>
+        <w:ind w:left="5040" w:hanging="360"/>
+      </w:pPr>
+      <w:rPr>
+        <w:rFonts w:ascii="Courier New" w:hAnsi="Courier New" w:cs="Courier New" w:hint="default"/>
+      </w:rPr>
+    </w:lvl>
+    <w:lvl w:ilvl="5" w:tplc="34090005" w:tentative="1">
+      <w:start w:val="1"/>
+      <w:numFmt w:val="bullet"/>
+      <w:lvlText w:val=""/>
+      <w:lvlJc w:val="left"/>
+      <w:pPr>
+        <w:ind w:left="5760" w:hanging="360"/>
+      </w:pPr>
+      <w:rPr>
+        <w:rFonts w:ascii="Wingdings" w:hAnsi="Wingdings" w:hint="default"/>
+      </w:rPr>
+    </w:lvl>
+    <w:lvl w:ilvl="6" w:tplc="34090001" w:tentative="1">
+      <w:start w:val="1"/>
+      <w:numFmt w:val="bullet"/>
+      <w:lvlText w:val=""/>
+      <w:lvlJc w:val="left"/>
+      <w:pPr>
+        <w:ind w:left="6480" w:hanging="360"/>
+      </w:pPr>
+      <w:rPr>
+        <w:rFonts w:ascii="Symbol" w:hAnsi="Symbol" w:hint="default"/>
+      </w:rPr>
+    </w:lvl>
+    <w:lvl w:ilvl="7" w:tplc="34090003" w:tentative="1">
+      <w:start w:val="1"/>
+      <w:numFmt w:val="bullet"/>
+      <w:lvlText w:val="o"/>
+      <w:lvlJc w:val="left"/>
+      <w:pPr>
+        <w:ind w:left="7200" w:hanging="360"/>
+      </w:pPr>
+      <w:rPr>
+        <w:rFonts w:ascii="Courier New" w:hAnsi="Courier New" w:cs="Courier New" w:hint="default"/>
+      </w:rPr>
+    </w:lvl>
+    <w:lvl w:ilvl="8" w:tplc="34090005" w:tentative="1">
+      <w:start w:val="1"/>
+      <w:numFmt w:val="bullet"/>
+      <w:lvlText w:val=""/>
+      <w:lvlJc w:val="left"/>
+      <w:pPr>
+        <w:ind w:left="7920" w:hanging="360"/>
+      </w:pPr>
+      <w:rPr>
+        <w:rFonts w:ascii="Wingdings" w:hAnsi="Wingdings" w:hint="default"/>
+      </w:rPr>
+    </w:lvl>
+  </w:abstractNum>
+  <w:abstractNum w:abstractNumId="8">
+    <w:nsid w:val="70D87196"/>
+    <w:multiLevelType w:val="hybridMultilevel"/>
+    <w:tmpl w:val="93221C98"/>
+    <w:lvl w:ilvl="0" w:tplc="04090001">
+      <w:start w:val="1"/>
+      <w:numFmt w:val="bullet"/>
+      <w:lvlText w:val=""/>
+      <w:lvlJc w:val="left"/>
+      <w:pPr>
+        <w:ind w:left="1440" w:hanging="360"/>
+      </w:pPr>
+      <w:rPr>
+        <w:rFonts w:ascii="Symbol" w:hAnsi="Symbol" w:hint="default"/>
+      </w:rPr>
+    </w:lvl>
+    <w:lvl w:ilvl="1" w:tplc="04090003" w:tentative="1">
+      <w:start w:val="1"/>
+      <w:numFmt w:val="bullet"/>
+      <w:lvlText w:val="o"/>
+      <w:lvlJc w:val="left"/>
+      <w:pPr>
+        <w:ind w:left="2160" w:hanging="360"/>
+      </w:pPr>
+      <w:rPr>
+        <w:rFonts w:ascii="Courier New" w:hAnsi="Courier New" w:cs="Courier New" w:hint="default"/>
+      </w:rPr>
+    </w:lvl>
+    <w:lvl w:ilvl="2" w:tplc="04090005" w:tentative="1">
+      <w:start w:val="1"/>
+      <w:numFmt w:val="bullet"/>
+      <w:lvlText w:val=""/>
+      <w:lvlJc w:val="left"/>
+      <w:pPr>
+        <w:ind w:left="2880" w:hanging="360"/>
+      </w:pPr>
+      <w:rPr>
+        <w:rFonts w:ascii="Wingdings" w:hAnsi="Wingdings" w:hint="default"/>
+      </w:rPr>
+    </w:lvl>
+    <w:lvl w:ilvl="3" w:tplc="04090001" w:tentative="1">
+      <w:start w:val="1"/>
+      <w:numFmt w:val="bullet"/>
+      <w:lvlText w:val=""/>
+      <w:lvlJc w:val="left"/>
+      <w:pPr>
+        <w:ind w:left="3600" w:hanging="360"/>
+      </w:pPr>
+      <w:rPr>
+        <w:rFonts w:ascii="Symbol" w:hAnsi="Symbol" w:hint="default"/>
+      </w:rPr>
+    </w:lvl>
+    <w:lvl w:ilvl="4" w:tplc="04090003" w:tentative="1">
+      <w:start w:val="1"/>
+      <w:numFmt w:val="bullet"/>
+      <w:lvlText w:val="o"/>
+      <w:lvlJc w:val="left"/>
+      <w:pPr>
+        <w:ind w:left="4320" w:hanging="360"/>
+      </w:pPr>
+      <w:rPr>
+        <w:rFonts w:ascii="Courier New" w:hAnsi="Courier New" w:cs="Courier New" w:hint="default"/>
+      </w:rPr>
+    </w:lvl>
+    <w:lvl w:ilvl="5" w:tplc="04090005" w:tentative="1">
+      <w:start w:val="1"/>
+      <w:numFmt w:val="bullet"/>
+      <w:lvlText w:val=""/>
+      <w:lvlJc w:val="left"/>
+      <w:pPr>
+        <w:ind w:left="5040" w:hanging="360"/>
+      </w:pPr>
+      <w:rPr>
+        <w:rFonts w:ascii="Wingdings" w:hAnsi="Wingdings" w:hint="default"/>
+      </w:rPr>
+    </w:lvl>
+    <w:lvl w:ilvl="6" w:tplc="04090001" w:tentative="1">
+      <w:start w:val="1"/>
+      <w:numFmt w:val="bullet"/>
+      <w:lvlText w:val=""/>
+      <w:lvlJc w:val="left"/>
+      <w:pPr>
+        <w:ind w:left="5760" w:hanging="360"/>
+      </w:pPr>
+      <w:rPr>
+        <w:rFonts w:ascii="Symbol" w:hAnsi="Symbol" w:hint="default"/>
+      </w:rPr>
+    </w:lvl>
+    <w:lvl w:ilvl="7" w:tplc="04090003" w:tentative="1">
+      <w:start w:val="1"/>
+      <w:numFmt w:val="bullet"/>
+      <w:lvlText w:val="o"/>
+      <w:lvlJc w:val="left"/>
+      <w:pPr>
+        <w:ind w:left="6480" w:hanging="360"/>
+      </w:pPr>
+      <w:rPr>
+        <w:rFonts w:ascii="Courier New" w:hAnsi="Courier New" w:cs="Courier New" w:hint="default"/>
+      </w:rPr>
+    </w:lvl>
+    <w:lvl w:ilvl="8" w:tplc="04090005" w:tentative="1">
+      <w:start w:val="1"/>
+      <w:numFmt w:val="bullet"/>
+      <w:lvlText w:val=""/>
+      <w:lvlJc w:val="left"/>
+      <w:pPr>
+        <w:ind w:left="7200" w:hanging="360"/>
+      </w:pPr>
+      <w:rPr>
+        <w:rFonts w:ascii="Wingdings" w:hAnsi="Wingdings" w:hint="default"/>
+      </w:rPr>
+    </w:lvl>
+  </w:abstractNum>
+  <w:abstractNum w:abstractNumId="9">
+    <w:nsid w:val="79A15E1B"/>
+    <w:multiLevelType w:val="hybridMultilevel"/>
+    <w:tmpl w:val="DAE408D6"/>
+    <w:lvl w:ilvl="0" w:tplc="0409000B">
+      <w:start w:val="1"/>
+      <w:numFmt w:val="bullet"/>
+      <w:lvlText w:val=""/>
+      <w:lvlJc w:val="left"/>
+      <w:pPr>
+        <w:ind w:left="2880" w:hanging="360"/>
+      </w:pPr>
+      <w:rPr>
+        <w:rFonts w:ascii="Wingdings" w:hAnsi="Wingdings" w:hint="default"/>
+      </w:rPr>
+    </w:lvl>
+    <w:lvl w:ilvl="1" w:tplc="04090003" w:tentative="1">
+      <w:start w:val="1"/>
+      <w:numFmt w:val="bullet"/>
+      <w:lvlText w:val="o"/>
+      <w:lvlJc w:val="left"/>
+      <w:pPr>
+        <w:ind w:left="3600" w:hanging="360"/>
+      </w:pPr>
+      <w:rPr>
+        <w:rFonts w:ascii="Courier New" w:hAnsi="Courier New" w:cs="Courier New" w:hint="default"/>
+      </w:rPr>
+    </w:lvl>
+    <w:lvl w:ilvl="2" w:tplc="04090005" w:tentative="1">
+      <w:start w:val="1"/>
+      <w:numFmt w:val="bullet"/>
+      <w:lvlText w:val=""/>
+      <w:lvlJc w:val="left"/>
+      <w:pPr>
+        <w:ind w:left="4320" w:hanging="360"/>
+      </w:pPr>
+      <w:rPr>
+        <w:rFonts w:ascii="Wingdings" w:hAnsi="Wingdings" w:hint="default"/>
+      </w:rPr>
+    </w:lvl>
+    <w:lvl w:ilvl="3" w:tplc="04090001" w:tentative="1">
+      <w:start w:val="1"/>
+      <w:numFmt w:val="bullet"/>
+      <w:lvlText w:val=""/>
+      <w:lvlJc w:val="left"/>
+      <w:pPr>
+        <w:ind w:left="5040" w:hanging="360"/>
+      </w:pPr>
+      <w:rPr>
+        <w:rFonts w:ascii="Symbol" w:hAnsi="Symbol" w:hint="default"/>
+      </w:rPr>
+    </w:lvl>
+    <w:lvl w:ilvl="4" w:tplc="04090003" w:tentative="1">
+      <w:start w:val="1"/>
+      <w:numFmt w:val="bullet"/>
+      <w:lvlText w:val="o"/>
+      <w:lvlJc w:val="left"/>
+      <w:pPr>
+        <w:ind w:left="5760" w:hanging="360"/>
+      </w:pPr>
+      <w:rPr>
+        <w:rFonts w:ascii="Courier New" w:hAnsi="Courier New" w:cs="Courier New" w:hint="default"/>
+      </w:rPr>
+    </w:lvl>
+    <w:lvl w:ilvl="5" w:tplc="04090005" w:tentative="1">
+      <w:start w:val="1"/>
+      <w:numFmt w:val="bullet"/>
+      <w:lvlText w:val=""/>
+      <w:lvlJc w:val="left"/>
+      <w:pPr>
+        <w:ind w:left="6480" w:hanging="360"/>
+      </w:pPr>
+      <w:rPr>
+        <w:rFonts w:ascii="Wingdings" w:hAnsi="Wingdings" w:hint="default"/>
+      </w:rPr>
+    </w:lvl>
+    <w:lvl w:ilvl="6" w:tplc="04090001" w:tentative="1">
+      <w:start w:val="1"/>
+      <w:numFmt w:val="bullet"/>
+      <w:lvlText w:val=""/>
+      <w:lvlJc w:val="left"/>
+      <w:pPr>
+        <w:ind w:left="7200" w:hanging="360"/>
+      </w:pPr>
+      <w:rPr>
+        <w:rFonts w:ascii="Symbol" w:hAnsi="Symbol" w:hint="default"/>
+      </w:rPr>
+    </w:lvl>
+    <w:lvl w:ilvl="7" w:tplc="04090003" w:tentative="1">
+      <w:start w:val="1"/>
+      <w:numFmt w:val="bullet"/>
+      <w:lvlText w:val="o"/>
+      <w:lvlJc w:val="left"/>
+      <w:pPr>
+        <w:ind w:left="7920" w:hanging="360"/>
+      </w:pPr>
+      <w:rPr>
+        <w:rFonts w:ascii="Courier New" w:hAnsi="Courier New" w:cs="Courier New" w:hint="default"/>
+      </w:rPr>
+    </w:lvl>
+    <w:lvl w:ilvl="8" w:tplc="04090005" w:tentative="1">
+      <w:start w:val="1"/>
+      <w:numFmt w:val="bullet"/>
+      <w:lvlText w:val=""/>
+      <w:lvlJc w:val="left"/>
+      <w:pPr>
+        <w:ind w:left="8640" w:hanging="360"/>
+      </w:pPr>
+      <w:rPr>
+        <w:rFonts w:ascii="Wingdings" w:hAnsi="Wingdings" w:hint="default"/>
+      </w:rPr>
+    </w:lvl>
+  </w:abstractNum>
   <w:num w:numId="1">
-    <w:abstractNumId w:val="2"/>
+    <w:abstractNumId w:val="4"/>
   </w:num>
   <w:num w:numId="2">
+    <w:abstractNumId w:val="1"/>
+  </w:num>
+  <w:num w:numId="3">
+    <w:abstractNumId w:val="3"/>
+  </w:num>
+  <w:num w:numId="4">
+    <w:abstractNumId w:val="6"/>
+  </w:num>
+  <w:num w:numId="5">
+    <w:abstractNumId w:val="7"/>
+  </w:num>
+  <w:num w:numId="6">
+    <w:abstractNumId w:val="5"/>
+  </w:num>
+  <w:num w:numId="7">
+    <w:abstractNumId w:val="9"/>
+  </w:num>
+  <w:num w:numId="8">
     <w:abstractNumId w:val="0"/>
   </w:num>
-  <w:num w:numId="3">
-    <w:abstractNumId w:val="1"/>
+  <w:num w:numId="9">
+    <w:abstractNumId w:val="8"/>
+  </w:num>
+  <w:num w:numId="10">
+    <w:abstractNumId w:val="2"/>
   </w:num>
 </w:numbering>
 </file>

</xml_diff>